<commit_message>
Especificación de Requisito N°2
</commit_message>
<xml_diff>
--- a/Documentos/Plantillas/GT-ER_02.docx
+++ b/Documentos/Plantillas/GT-ER_02.docx
@@ -2485,7 +2485,7 @@
             <w:u w:val="single"/>
             <w:rtl w:val="0"/>
           </w:rPr>
-          <w:t xml:space="preserve">https://www.figma.com/file/sUA8lb4DcMvbTuSaK0NRWv/GT-ER_02?node-id=0-1&amp;t=fP2asGdK7dUFvNLD-0</w:t>
+          <w:t xml:space="preserve">https://www.figma.com/file/PRYLkXXUctnGLITN5TFa1R/Figma-Gestion?node-id=0-1&amp;t=9iN1SHAMflEtcAry-0</w:t>
         </w:r>
       </w:hyperlink>
       <w:r>
@@ -2707,7 +2707,7 @@
             <w:u w:val="single"/>
             <w:rtl w:val="0"/>
           </w:rPr>
-          <w:t xml:space="preserve">https://www.figma.com/file/sUA8lb4DcMvbTuSaK0NRWv/GT-ER_02?node-id=0-1&amp;t=fP2asGdK7dUFvNLD-0</w:t>
+          <w:t xml:space="preserve">https://www.figma.com/file/PRYLkXXUctnGLITN5TFa1R/Figma-Gestion?node-id=0-1&amp;t=9iN1SHAMflEtcAry-0</w:t>
         </w:r>
       </w:hyperlink>
       <w:r>

</xml_diff>